<commit_message>
Modif rapport de programmation
</commit_message>
<xml_diff>
--- a/Rapports/RapportProgrammation.docx
+++ b/Rapports/RapportProgrammation.docx
@@ -18,9 +18,6 @@
         <w:t xml:space="preserve">Rapport de </w:t>
       </w:r>
       <w:r>
-        <w:rPr>
-          <w:lang w:val="fr-FR"/>
-        </w:rPr>
         <w:t>programmation</w:t>
       </w:r>
     </w:p>
@@ -30,14 +27,14 @@
         <w:rPr>
           <w:rFonts w:ascii="Times New Roman" w:eastAsia="Times New Roman" w:hAnsi="Times New Roman" w:cs="Times New Roman"/>
           <w:color w:val="auto"/>
-          <w:lang w:val="fr-FR" w:eastAsia="fr-FR" w:bidi="ar-SA"/>
+          <w:lang w:eastAsia="fr-FR" w:bidi="ar-SA"/>
         </w:rPr>
       </w:pPr>
       <w:r>
         <w:rPr>
           <w:rFonts w:ascii="Times New Roman" w:eastAsia="Times New Roman" w:hAnsi="Times New Roman" w:cs="Times New Roman"/>
           <w:color w:val="auto"/>
-          <w:lang w:val="fr-FR" w:eastAsia="fr-FR" w:bidi="ar-SA"/>
+          <w:lang w:eastAsia="fr-FR" w:bidi="ar-SA"/>
         </w:rPr>
         <w:fldChar w:fldCharType="begin"/>
       </w:r>
@@ -45,7 +42,7 @@
         <w:rPr>
           <w:rFonts w:ascii="Times New Roman" w:eastAsia="Times New Roman" w:hAnsi="Times New Roman" w:cs="Times New Roman"/>
           <w:color w:val="auto"/>
-          <w:lang w:val="fr-FR" w:eastAsia="fr-FR" w:bidi="ar-SA"/>
+          <w:lang w:eastAsia="fr-FR" w:bidi="ar-SA"/>
         </w:rPr>
         <w:instrText xml:space="preserve"> INCLUDEPICTURE "https://i.la-croix.com/1400x933/smart/2020/10/03/1201117413/Florent-Dabadie-publie-roman-dopage-milieu-tennis_0.jpg" \* MERGEFORMATINET </w:instrText>
       </w:r>
@@ -53,7 +50,7 @@
         <w:rPr>
           <w:rFonts w:ascii="Times New Roman" w:eastAsia="Times New Roman" w:hAnsi="Times New Roman" w:cs="Times New Roman"/>
           <w:color w:val="auto"/>
-          <w:lang w:val="fr-FR" w:eastAsia="fr-FR" w:bidi="ar-SA"/>
+          <w:lang w:eastAsia="fr-FR" w:bidi="ar-SA"/>
         </w:rPr>
         <w:fldChar w:fldCharType="separate"/>
       </w:r>
@@ -62,7 +59,7 @@
           <w:rFonts w:ascii="Times New Roman" w:eastAsia="Times New Roman" w:hAnsi="Times New Roman" w:cs="Times New Roman"/>
           <w:noProof/>
           <w:color w:val="auto"/>
-          <w:lang w:val="fr-FR" w:eastAsia="fr-FR" w:bidi="ar-SA"/>
+          <w:lang w:eastAsia="fr-FR" w:bidi="ar-SA"/>
         </w:rPr>
         <w:drawing>
           <wp:inline distT="0" distB="0" distL="0" distR="0" wp14:anchorId="5672707F" wp14:editId="7F528ADB">
@@ -117,7 +114,7 @@
         <w:rPr>
           <w:rFonts w:ascii="Times New Roman" w:eastAsia="Times New Roman" w:hAnsi="Times New Roman" w:cs="Times New Roman"/>
           <w:color w:val="auto"/>
-          <w:lang w:val="fr-FR" w:eastAsia="fr-FR" w:bidi="ar-SA"/>
+          <w:lang w:eastAsia="fr-FR" w:bidi="ar-SA"/>
         </w:rPr>
         <w:fldChar w:fldCharType="end"/>
       </w:r>
@@ -126,71 +123,48 @@
     <w:p>
       <w:pPr>
         <w:pStyle w:val="Author"/>
-        <w:rPr>
-          <w:lang w:val="fr-FR"/>
-        </w:rPr>
-      </w:pPr>
-      <w:r>
-        <w:rPr>
-          <w:lang w:val="fr-FR"/>
-        </w:rPr>
+      </w:pPr>
+      <w:r>
         <w:t>Juan Gomez Sanchez</w:t>
       </w:r>
     </w:p>
     <w:p>
       <w:pPr>
         <w:pStyle w:val="Author"/>
-        <w:spacing w:line="312" w:lineRule="auto"/>
-        <w:rPr>
-          <w:lang w:val="fr-FR"/>
-        </w:rPr>
-      </w:pPr>
-      <w:r>
-        <w:rPr>
-          <w:lang w:val="fr-FR"/>
-        </w:rPr>
+      </w:pPr>
+      <w:r>
         <w:t>Anne-Sophie Beal</w:t>
       </w:r>
     </w:p>
     <w:p>
       <w:pPr>
         <w:pStyle w:val="Author"/>
-        <w:rPr>
-          <w:lang w:val="fr-FR"/>
-        </w:rPr>
-      </w:pPr>
-      <w:r>
-        <w:rPr>
-          <w:lang w:val="fr-FR"/>
-        </w:rPr>
+      </w:pPr>
+      <w:r>
         <w:t>Lena Iglesis</w:t>
       </w:r>
     </w:p>
     <w:p>
       <w:pPr>
         <w:pStyle w:val="Author"/>
+      </w:pPr>
+    </w:p>
+    <w:p>
+      <w:pPr>
+        <w:pStyle w:val="Author"/>
         <w:rPr>
           <w:lang w:val="fr-CA"/>
         </w:rPr>
       </w:pPr>
       <w:r>
-        <w:rPr>
-          <w:lang w:val="fr-FR"/>
-        </w:rPr>
         <w:t>G1S3</w:t>
       </w:r>
     </w:p>
     <w:p>
       <w:pPr>
         <w:spacing w:after="0"/>
-        <w:rPr>
-          <w:lang w:val="fr-FR"/>
-        </w:rPr>
-      </w:pPr>
-      <w:r>
-        <w:rPr>
-          <w:lang w:val="fr-FR"/>
-        </w:rPr>
+      </w:pPr>
+      <w:r>
         <w:br w:type="page"/>
       </w:r>
     </w:p>
@@ -202,7 +176,6 @@
           <w:bCs/>
           <w:sz w:val="40"/>
           <w:szCs w:val="40"/>
-          <w:lang w:val="fr-FR"/>
         </w:rPr>
       </w:pPr>
       <w:r>
@@ -212,7 +185,6 @@
           <w:bCs/>
           <w:sz w:val="40"/>
           <w:szCs w:val="40"/>
-          <w:lang w:val="fr-FR"/>
         </w:rPr>
         <w:lastRenderedPageBreak/>
         <w:t>Table des matières :</w:t>
@@ -226,7 +198,6 @@
           <w:bCs/>
           <w:sz w:val="40"/>
           <w:szCs w:val="40"/>
-          <w:lang w:val="fr-FR"/>
         </w:rPr>
       </w:pPr>
     </w:p>
@@ -246,7 +217,6 @@
           <w:color w:val="000000" w:themeColor="text1"/>
           <w:sz w:val="36"/>
           <w:szCs w:val="36"/>
-          <w:lang w:val="fr-FR"/>
         </w:rPr>
       </w:pPr>
       <w:r>
@@ -259,7 +229,6 @@
           <w:color w:val="000000" w:themeColor="text1"/>
           <w:sz w:val="36"/>
           <w:szCs w:val="36"/>
-          <w:lang w:val="fr-FR"/>
         </w:rPr>
         <w:t>ÉLÉments techniques</w:t>
       </w:r>
@@ -280,7 +249,6 @@
           <w:color w:val="000000" w:themeColor="text1"/>
           <w:sz w:val="32"/>
           <w:szCs w:val="32"/>
-          <w:lang w:val="fr-FR"/>
         </w:rPr>
       </w:pPr>
       <w:r>
@@ -293,7 +261,6 @@
           <w:color w:val="000000" w:themeColor="text1"/>
           <w:sz w:val="32"/>
           <w:szCs w:val="32"/>
-          <w:lang w:val="fr-FR"/>
         </w:rPr>
         <w:t>Etat d’avancement</w:t>
       </w:r>
@@ -314,7 +281,6 @@
           <w:color w:val="000000" w:themeColor="text1"/>
           <w:sz w:val="32"/>
           <w:szCs w:val="32"/>
-          <w:lang w:val="fr-FR"/>
         </w:rPr>
       </w:pPr>
       <w:r>
@@ -327,7 +293,6 @@
           <w:color w:val="000000" w:themeColor="text1"/>
           <w:sz w:val="32"/>
           <w:szCs w:val="32"/>
-          <w:lang w:val="fr-FR"/>
         </w:rPr>
         <w:t>Description de l’architecture</w:t>
       </w:r>
@@ -348,7 +313,6 @@
           <w:color w:val="000000" w:themeColor="text1"/>
           <w:sz w:val="32"/>
           <w:szCs w:val="32"/>
-          <w:lang w:val="fr-FR"/>
         </w:rPr>
       </w:pPr>
       <w:r>
@@ -361,7 +325,6 @@
           <w:color w:val="000000" w:themeColor="text1"/>
           <w:sz w:val="32"/>
           <w:szCs w:val="32"/>
-          <w:lang w:val="fr-FR"/>
         </w:rPr>
         <w:t>Retour À l’analyse</w:t>
       </w:r>
@@ -382,7 +345,6 @@
           <w:color w:val="000000" w:themeColor="text1"/>
           <w:sz w:val="32"/>
           <w:szCs w:val="32"/>
-          <w:lang w:val="fr-FR"/>
         </w:rPr>
       </w:pPr>
       <w:r>
@@ -395,7 +357,6 @@
           <w:color w:val="000000" w:themeColor="text1"/>
           <w:sz w:val="32"/>
           <w:szCs w:val="32"/>
-          <w:lang w:val="fr-FR"/>
         </w:rPr>
         <w:t>SI C’ÉTAIT À REFAIRE</w:t>
       </w:r>
@@ -410,7 +371,6 @@
           <w:color w:val="000000" w:themeColor="text1"/>
           <w:sz w:val="32"/>
           <w:szCs w:val="32"/>
-          <w:lang w:val="fr-FR"/>
         </w:rPr>
       </w:pPr>
     </w:p>
@@ -428,9 +388,8 @@
           <w:i w:val="0"/>
           <w:caps/>
           <w:color w:val="000000" w:themeColor="text1"/>
-          <w:sz w:val="32"/>
-          <w:szCs w:val="32"/>
-          <w:lang w:val="fr-FR"/>
+          <w:sz w:val="36"/>
+          <w:szCs w:val="36"/>
         </w:rPr>
       </w:pPr>
       <w:r>
@@ -441,9 +400,8 @@
           <w:i w:val="0"/>
           <w:caps/>
           <w:color w:val="000000" w:themeColor="text1"/>
-          <w:sz w:val="32"/>
-          <w:szCs w:val="32"/>
-          <w:lang w:val="fr-FR"/>
+          <w:sz w:val="36"/>
+          <w:szCs w:val="36"/>
         </w:rPr>
         <w:t>ÉLÉMENTS DE GESTION DE PROJET</w:t>
       </w:r>
@@ -464,7 +422,6 @@
           <w:color w:val="000000" w:themeColor="text1"/>
           <w:sz w:val="32"/>
           <w:szCs w:val="32"/>
-          <w:lang w:val="fr-FR"/>
         </w:rPr>
       </w:pPr>
       <w:r>
@@ -477,7 +434,6 @@
           <w:color w:val="000000" w:themeColor="text1"/>
           <w:sz w:val="32"/>
           <w:szCs w:val="32"/>
-          <w:lang w:val="fr-FR"/>
         </w:rPr>
         <w:t>PLANNING</w:t>
       </w:r>
@@ -498,7 +454,6 @@
           <w:color w:val="000000" w:themeColor="text1"/>
           <w:sz w:val="32"/>
           <w:szCs w:val="32"/>
-          <w:lang w:val="fr-FR"/>
         </w:rPr>
       </w:pPr>
       <w:r>
@@ -511,7 +466,6 @@
           <w:color w:val="000000" w:themeColor="text1"/>
           <w:sz w:val="32"/>
           <w:szCs w:val="32"/>
-          <w:lang w:val="fr-FR"/>
         </w:rPr>
         <w:t>PARTAGE DES TÂCHES</w:t>
       </w:r>
@@ -532,7 +486,6 @@
           <w:color w:val="000000" w:themeColor="text1"/>
           <w:sz w:val="32"/>
           <w:szCs w:val="32"/>
-          <w:lang w:val="fr-FR"/>
         </w:rPr>
       </w:pPr>
       <w:r>
@@ -545,7 +498,6 @@
           <w:color w:val="000000" w:themeColor="text1"/>
           <w:sz w:val="32"/>
           <w:szCs w:val="32"/>
-          <w:lang w:val="fr-FR"/>
         </w:rPr>
         <w:t>UTILISATION DE GIT</w:t>
       </w:r>
@@ -566,7 +518,6 @@
           <w:color w:val="000000" w:themeColor="text1"/>
           <w:sz w:val="32"/>
           <w:szCs w:val="32"/>
-          <w:lang w:val="fr-FR"/>
         </w:rPr>
       </w:pPr>
       <w:r>
@@ -579,7 +530,6 @@
           <w:color w:val="000000" w:themeColor="text1"/>
           <w:sz w:val="32"/>
           <w:szCs w:val="32"/>
-          <w:lang w:val="fr-FR"/>
         </w:rPr>
         <w:t>BILAN PERSONNELS</w:t>
       </w:r>
@@ -639,20 +589,238 @@
           <w:sz w:val="36"/>
           <w:szCs w:val="36"/>
         </w:rPr>
-        <w:t xml:space="preserve">Etat </w:t>
-      </w:r>
-      <w:r>
-        <w:rPr>
-          <w:sz w:val="36"/>
-          <w:szCs w:val="36"/>
-          <w:lang w:val="fr-FR"/>
+        <w:t>État</w:t>
+      </w:r>
+      <w:r>
+        <w:rPr>
+          <w:sz w:val="36"/>
+          <w:szCs w:val="36"/>
+        </w:rPr>
+        <w:t xml:space="preserve"> </w:t>
+      </w:r>
+      <w:r>
+        <w:rPr>
+          <w:sz w:val="36"/>
+          <w:szCs w:val="36"/>
         </w:rPr>
         <w:t>d’avancement</w:t>
       </w:r>
     </w:p>
     <w:p>
       <w:pPr>
-        <w:rPr>
+        <w:pStyle w:val="Paragraphedeliste"/>
+        <w:numPr>
+          <w:ilvl w:val="0"/>
+          <w:numId w:val="12"/>
+        </w:numPr>
+        <w:rPr>
+          <w:i w:val="0"/>
+          <w:iCs/>
+          <w:color w:val="000000" w:themeColor="text1"/>
+          <w:sz w:val="36"/>
+          <w:szCs w:val="36"/>
+        </w:rPr>
+      </w:pPr>
+      <w:r>
+        <w:rPr>
+          <w:i w:val="0"/>
+          <w:iCs/>
+          <w:color w:val="000000" w:themeColor="text1"/>
+          <w:sz w:val="36"/>
+          <w:szCs w:val="36"/>
+        </w:rPr>
+        <w:t>Billetterie</w:t>
+      </w:r>
+    </w:p>
+    <w:p>
+      <w:pPr>
+        <w:rPr>
+          <w:iCs/>
+          <w:color w:val="000000" w:themeColor="text1"/>
+          <w:sz w:val="36"/>
+          <w:szCs w:val="36"/>
+        </w:rPr>
+      </w:pPr>
+      <w:r>
+        <w:rPr>
+          <w:iCs/>
+          <w:color w:val="000000" w:themeColor="text1"/>
+          <w:sz w:val="36"/>
+          <w:szCs w:val="36"/>
+        </w:rPr>
+        <w:t>Notre billetterie est fonctionnelle. On peut accéder à la billetterie</w:t>
+      </w:r>
+      <w:r>
+        <w:rPr>
+          <w:iCs/>
+          <w:color w:val="000000" w:themeColor="text1"/>
+          <w:sz w:val="36"/>
+          <w:szCs w:val="36"/>
+        </w:rPr>
+        <w:t xml:space="preserve"> </w:t>
+      </w:r>
+      <w:r>
+        <w:rPr>
+          <w:iCs/>
+          <w:color w:val="000000" w:themeColor="text1"/>
+          <w:sz w:val="36"/>
+          <w:szCs w:val="36"/>
+        </w:rPr>
+        <w:t xml:space="preserve">grand public, </w:t>
+      </w:r>
+      <w:r>
+        <w:rPr>
+          <w:iCs/>
+          <w:color w:val="000000" w:themeColor="text1"/>
+          <w:sz w:val="36"/>
+          <w:szCs w:val="36"/>
+        </w:rPr>
+        <w:t>la billetterie licenciés (accessible via un numéro de licence) et la billetterie promotion (accessible via le code promo de l’association).</w:t>
+      </w:r>
+    </w:p>
+    <w:p>
+      <w:pPr>
+        <w:rPr>
+          <w:iCs/>
+          <w:color w:val="000000" w:themeColor="text1"/>
+          <w:sz w:val="36"/>
+          <w:szCs w:val="36"/>
+        </w:rPr>
+      </w:pPr>
+      <w:r>
+        <w:rPr>
+          <w:iCs/>
+          <w:color w:val="000000" w:themeColor="text1"/>
+          <w:sz w:val="36"/>
+          <w:szCs w:val="36"/>
+        </w:rPr>
+        <w:t>Un admin peut également se connecter sur le site sur la page « Connexion »</w:t>
+      </w:r>
+      <w:r>
+        <w:rPr>
+          <w:iCs/>
+          <w:color w:val="000000" w:themeColor="text1"/>
+          <w:sz w:val="36"/>
+          <w:szCs w:val="36"/>
+        </w:rPr>
+        <w:t>.</w:t>
+      </w:r>
+    </w:p>
+    <w:p>
+      <w:pPr>
+        <w:rPr>
+          <w:iCs/>
+          <w:color w:val="000000" w:themeColor="text1"/>
+          <w:sz w:val="36"/>
+          <w:szCs w:val="36"/>
+        </w:rPr>
+      </w:pPr>
+      <w:r>
+        <w:rPr>
+          <w:iCs/>
+          <w:color w:val="000000" w:themeColor="text1"/>
+          <w:sz w:val="36"/>
+          <w:szCs w:val="36"/>
+        </w:rPr>
+        <w:t>Nous avons également ajouté une page d’accueil, page « Joueurs » et page « Planning » sur notre site.</w:t>
+      </w:r>
+    </w:p>
+    <w:p>
+      <w:pPr>
+        <w:rPr>
+          <w:iCs/>
+          <w:color w:val="000000" w:themeColor="text1"/>
+          <w:sz w:val="36"/>
+          <w:szCs w:val="36"/>
+        </w:rPr>
+      </w:pPr>
+    </w:p>
+    <w:p>
+      <w:pPr>
+        <w:pStyle w:val="Paragraphedeliste"/>
+        <w:numPr>
+          <w:ilvl w:val="0"/>
+          <w:numId w:val="12"/>
+        </w:numPr>
+        <w:rPr>
+          <w:i w:val="0"/>
+          <w:color w:val="000000" w:themeColor="text1"/>
+          <w:sz w:val="36"/>
+          <w:szCs w:val="36"/>
+        </w:rPr>
+      </w:pPr>
+      <w:r>
+        <w:rPr>
+          <w:i w:val="0"/>
+          <w:color w:val="000000" w:themeColor="text1"/>
+          <w:sz w:val="36"/>
+          <w:szCs w:val="36"/>
+        </w:rPr>
+        <w:t>Planning des matchs</w:t>
+      </w:r>
+    </w:p>
+    <w:p>
+      <w:pPr>
+        <w:rPr>
+          <w:color w:val="000000" w:themeColor="text1"/>
+          <w:sz w:val="36"/>
+          <w:szCs w:val="36"/>
+        </w:rPr>
+      </w:pPr>
+      <w:r>
+        <w:rPr>
+          <w:color w:val="000000" w:themeColor="text1"/>
+          <w:sz w:val="36"/>
+          <w:szCs w:val="36"/>
+        </w:rPr>
+        <w:t>Nous avons réalisé l’IHM. Il y a d’abord une page pour permettre à l’admin de se connecter. P</w:t>
+      </w:r>
+      <w:r>
+        <w:rPr>
+          <w:color w:val="000000" w:themeColor="text1"/>
+          <w:sz w:val="36"/>
+          <w:szCs w:val="36"/>
+        </w:rPr>
+        <w:t>uis l’utilisateur est renvoyé sur la page d</w:t>
+      </w:r>
+      <w:r>
+        <w:rPr>
+          <w:color w:val="000000" w:themeColor="text1"/>
+          <w:sz w:val="36"/>
+          <w:szCs w:val="36"/>
+        </w:rPr>
+        <w:t>u planning des matchs du 1</w:t>
+      </w:r>
+      <w:r>
+        <w:rPr>
+          <w:color w:val="000000" w:themeColor="text1"/>
+          <w:sz w:val="36"/>
+          <w:szCs w:val="36"/>
+          <w:vertAlign w:val="superscript"/>
+        </w:rPr>
+        <w:t>er</w:t>
+      </w:r>
+      <w:r>
+        <w:rPr>
+          <w:color w:val="000000" w:themeColor="text1"/>
+          <w:sz w:val="36"/>
+          <w:szCs w:val="36"/>
+        </w:rPr>
+        <w:t xml:space="preserve"> tour</w:t>
+      </w:r>
+      <w:r>
+        <w:rPr>
+          <w:color w:val="000000" w:themeColor="text1"/>
+          <w:sz w:val="36"/>
+          <w:szCs w:val="36"/>
+        </w:rPr>
+        <w:t>.</w:t>
+      </w:r>
+    </w:p>
+    <w:p>
+      <w:pPr>
+        <w:rPr>
+          <w:color w:val="000000" w:themeColor="text1"/>
           <w:sz w:val="36"/>
           <w:szCs w:val="36"/>
         </w:rPr>
@@ -675,17 +843,8 @@
           <w:sz w:val="36"/>
           <w:szCs w:val="36"/>
         </w:rPr>
-        <w:t xml:space="preserve">Description de </w:t>
-      </w:r>
-      <w:proofErr w:type="spellStart"/>
-      <w:r>
-        <w:rPr>
-          <w:sz w:val="36"/>
-          <w:szCs w:val="36"/>
-        </w:rPr>
-        <w:t>l’architecture</w:t>
-      </w:r>
-      <w:proofErr w:type="spellEnd"/>
+        <w:t>Description de l’architecture</w:t>
+      </w:r>
     </w:p>
     <w:p>
       <w:pPr>
@@ -713,17 +872,8 @@
           <w:sz w:val="36"/>
           <w:szCs w:val="36"/>
         </w:rPr>
-        <w:t xml:space="preserve">Retour à </w:t>
-      </w:r>
-      <w:proofErr w:type="spellStart"/>
-      <w:r>
-        <w:rPr>
-          <w:sz w:val="36"/>
-          <w:szCs w:val="36"/>
-        </w:rPr>
-        <w:t>l’analyse</w:t>
-      </w:r>
-      <w:proofErr w:type="spellEnd"/>
+        <w:t>Retour à l’analyse</w:t>
+      </w:r>
     </w:p>
     <w:p>
       <w:pPr>
@@ -750,17 +900,8 @@
           <w:sz w:val="36"/>
           <w:szCs w:val="36"/>
         </w:rPr>
-        <w:t xml:space="preserve">Si c’était à </w:t>
-      </w:r>
-      <w:proofErr w:type="spellStart"/>
-      <w:r>
-        <w:rPr>
-          <w:sz w:val="36"/>
-          <w:szCs w:val="36"/>
-        </w:rPr>
-        <w:t>refaire</w:t>
-      </w:r>
-      <w:proofErr w:type="spellEnd"/>
+        <w:t>Si c’était à refaire</w:t>
+      </w:r>
     </w:p>
     <w:p>
       <w:pPr>
@@ -842,15 +983,13 @@
           <w:color w:val="000000" w:themeColor="text1"/>
           <w:sz w:val="36"/>
           <w:szCs w:val="36"/>
-          <w:lang w:val="fr-FR"/>
-        </w:rPr>
-      </w:pPr>
-      <w:r>
-        <w:rPr>
-          <w:color w:val="000000" w:themeColor="text1"/>
-          <w:sz w:val="36"/>
-          <w:szCs w:val="36"/>
-          <w:lang w:val="fr-FR"/>
+        </w:rPr>
+      </w:pPr>
+      <w:r>
+        <w:rPr>
+          <w:color w:val="000000" w:themeColor="text1"/>
+          <w:sz w:val="36"/>
+          <w:szCs w:val="36"/>
         </w:rPr>
         <w:t>Voici le premier planning prévisionnel que nous avions r</w:t>
       </w:r>
@@ -859,7 +998,6 @@
           <w:color w:val="000000" w:themeColor="text1"/>
           <w:sz w:val="36"/>
           <w:szCs w:val="36"/>
-          <w:lang w:val="fr-FR"/>
         </w:rPr>
         <w:t>éalisé :</w:t>
       </w:r>
@@ -870,7 +1008,6 @@
           <w:color w:val="000000" w:themeColor="text1"/>
           <w:sz w:val="36"/>
           <w:szCs w:val="36"/>
-          <w:lang w:val="fr-FR"/>
         </w:rPr>
       </w:pPr>
       <w:r>
@@ -879,7 +1016,6 @@
           <w:color w:val="000000" w:themeColor="text1"/>
           <w:sz w:val="36"/>
           <w:szCs w:val="36"/>
-          <w:lang w:val="fr-FR"/>
         </w:rPr>
         <w:drawing>
           <wp:inline distT="0" distB="0" distL="0" distR="0" wp14:anchorId="08774758" wp14:editId="6EFC070E">
@@ -937,15 +1073,13 @@
           <w:color w:val="000000" w:themeColor="text1"/>
           <w:sz w:val="36"/>
           <w:szCs w:val="36"/>
-          <w:lang w:val="fr-FR"/>
-        </w:rPr>
-      </w:pPr>
-      <w:r>
-        <w:rPr>
-          <w:color w:val="000000" w:themeColor="text1"/>
-          <w:sz w:val="36"/>
-          <w:szCs w:val="36"/>
-          <w:lang w:val="fr-FR"/>
+        </w:rPr>
+      </w:pPr>
+      <w:r>
+        <w:rPr>
+          <w:color w:val="000000" w:themeColor="text1"/>
+          <w:sz w:val="36"/>
+          <w:szCs w:val="36"/>
         </w:rPr>
         <w:t>Finalement notre planning a plutôt été celui-ci, il n’y a pas eu de gros changements à part la durée de quelques tâches :</w:t>
       </w:r>
@@ -956,7 +1090,6 @@
           <w:color w:val="000000" w:themeColor="text1"/>
           <w:sz w:val="36"/>
           <w:szCs w:val="36"/>
-          <w:lang w:val="fr-FR"/>
         </w:rPr>
       </w:pPr>
       <w:r>
@@ -965,7 +1098,6 @@
           <w:color w:val="000000" w:themeColor="text1"/>
           <w:sz w:val="36"/>
           <w:szCs w:val="36"/>
-          <w:lang w:val="fr-FR"/>
         </w:rPr>
         <w:drawing>
           <wp:inline distT="0" distB="0" distL="0" distR="0" wp14:anchorId="38681AC9" wp14:editId="3E02A2EE">
@@ -1023,7 +1155,6 @@
           <w:color w:val="000000" w:themeColor="text1"/>
           <w:sz w:val="36"/>
           <w:szCs w:val="36"/>
-          <w:lang w:val="fr-FR"/>
         </w:rPr>
       </w:pPr>
     </w:p>
@@ -1054,15 +1185,13 @@
           <w:color w:val="000000" w:themeColor="text1"/>
           <w:sz w:val="36"/>
           <w:szCs w:val="36"/>
-          <w:lang w:val="fr-FR"/>
-        </w:rPr>
-      </w:pPr>
-      <w:r>
-        <w:rPr>
-          <w:color w:val="000000" w:themeColor="text1"/>
-          <w:sz w:val="36"/>
-          <w:szCs w:val="36"/>
-          <w:lang w:val="fr-FR"/>
+        </w:rPr>
+      </w:pPr>
+      <w:r>
+        <w:rPr>
+          <w:color w:val="000000" w:themeColor="text1"/>
+          <w:sz w:val="36"/>
+          <w:szCs w:val="36"/>
         </w:rPr>
         <w:t>Au sein du groupe nous avons décidé de tous travailler sur la partie conception</w:t>
       </w:r>
@@ -1071,7 +1200,6 @@
           <w:color w:val="000000" w:themeColor="text1"/>
           <w:sz w:val="36"/>
           <w:szCs w:val="36"/>
-          <w:lang w:val="fr-FR"/>
         </w:rPr>
         <w:t> :</w:t>
       </w:r>
@@ -1087,7 +1215,6 @@
           <w:color w:val="000000" w:themeColor="text1"/>
           <w:sz w:val="36"/>
           <w:szCs w:val="36"/>
-          <w:lang w:val="fr-FR"/>
         </w:rPr>
       </w:pPr>
       <w:r>
@@ -1097,7 +1224,6 @@
           <w:color w:val="000000" w:themeColor="text1"/>
           <w:sz w:val="36"/>
           <w:szCs w:val="36"/>
-          <w:lang w:val="fr-FR"/>
         </w:rPr>
         <w:t>Anne-Sophie a réalisé les maquettes des deux modules</w:t>
       </w:r>
@@ -1113,7 +1239,6 @@
           <w:color w:val="000000" w:themeColor="text1"/>
           <w:sz w:val="36"/>
           <w:szCs w:val="36"/>
-          <w:lang w:val="fr-FR"/>
         </w:rPr>
       </w:pPr>
       <w:r>
@@ -1123,7 +1248,6 @@
           <w:color w:val="000000" w:themeColor="text1"/>
           <w:sz w:val="36"/>
           <w:szCs w:val="36"/>
-          <w:lang w:val="fr-FR"/>
         </w:rPr>
         <w:t>Juan et Léna ont travaillé sur la conception des diagrammes</w:t>
       </w:r>
@@ -1134,15 +1258,13 @@
           <w:color w:val="000000" w:themeColor="text1"/>
           <w:sz w:val="36"/>
           <w:szCs w:val="36"/>
-          <w:lang w:val="fr-FR"/>
-        </w:rPr>
-      </w:pPr>
-      <w:r>
-        <w:rPr>
-          <w:color w:val="000000" w:themeColor="text1"/>
-          <w:sz w:val="36"/>
-          <w:szCs w:val="36"/>
-          <w:lang w:val="fr-FR"/>
+        </w:rPr>
+      </w:pPr>
+      <w:r>
+        <w:rPr>
+          <w:color w:val="000000" w:themeColor="text1"/>
+          <w:sz w:val="36"/>
+          <w:szCs w:val="36"/>
         </w:rPr>
         <w:t>Par la suite, Anne-Sophie et Léna ont travaillé sur le module Web (Billetterie) et Juan sur la partie Java (Gestion des planning).</w:t>
       </w:r>
@@ -1153,15 +1275,13 @@
           <w:color w:val="000000" w:themeColor="text1"/>
           <w:sz w:val="36"/>
           <w:szCs w:val="36"/>
-          <w:lang w:val="fr-FR"/>
-        </w:rPr>
-      </w:pPr>
-      <w:r>
-        <w:rPr>
-          <w:color w:val="000000" w:themeColor="text1"/>
-          <w:sz w:val="36"/>
-          <w:szCs w:val="36"/>
-          <w:lang w:val="fr-FR"/>
+        </w:rPr>
+      </w:pPr>
+      <w:r>
+        <w:rPr>
+          <w:color w:val="000000" w:themeColor="text1"/>
+          <w:sz w:val="36"/>
+          <w:szCs w:val="36"/>
         </w:rPr>
         <w:t>Sur la partie billetterie Anne-Sophie s’est surtout occupée du front et Léna du back end.</w:t>
       </w:r>
@@ -1172,7 +1292,6 @@
           <w:color w:val="000000" w:themeColor="text1"/>
           <w:sz w:val="36"/>
           <w:szCs w:val="36"/>
-          <w:lang w:val="fr-FR"/>
         </w:rPr>
       </w:pPr>
     </w:p>
@@ -1202,15 +1321,13 @@
           <w:color w:val="000000" w:themeColor="text1"/>
           <w:sz w:val="36"/>
           <w:szCs w:val="36"/>
-          <w:lang w:val="fr-FR"/>
-        </w:rPr>
-      </w:pPr>
-      <w:r>
-        <w:rPr>
-          <w:color w:val="000000" w:themeColor="text1"/>
-          <w:sz w:val="36"/>
-          <w:szCs w:val="36"/>
-          <w:lang w:val="fr-FR"/>
+        </w:rPr>
+      </w:pPr>
+      <w:r>
+        <w:rPr>
+          <w:color w:val="000000" w:themeColor="text1"/>
+          <w:sz w:val="36"/>
+          <w:szCs w:val="36"/>
         </w:rPr>
         <w:t>Nous avons utilisé Git t</w:t>
       </w:r>
@@ -1219,26 +1336,41 @@
           <w:color w:val="000000" w:themeColor="text1"/>
           <w:sz w:val="36"/>
           <w:szCs w:val="36"/>
-          <w:lang w:val="fr-FR"/>
-        </w:rPr>
-        <w:t xml:space="preserve">out au long de la conception et du développement du projet. Cela nous a été très utile notamment lorsqu’on travaillait en distanciel, pour le partage des données. </w:t>
-      </w:r>
-    </w:p>
-    <w:p>
-      <w:pPr>
-        <w:rPr>
-          <w:color w:val="000000" w:themeColor="text1"/>
-          <w:sz w:val="36"/>
-          <w:szCs w:val="36"/>
-          <w:lang w:val="fr-FR"/>
-        </w:rPr>
-      </w:pPr>
-      <w:r>
-        <w:rPr>
-          <w:color w:val="000000" w:themeColor="text1"/>
-          <w:sz w:val="36"/>
-          <w:szCs w:val="36"/>
-          <w:lang w:val="fr-FR"/>
+        </w:rPr>
+        <w:t xml:space="preserve">out au long de la conception et du développement du projet. Cela nous a été très utile notamment lorsqu’on travaillait en </w:t>
+      </w:r>
+      <w:proofErr w:type="spellStart"/>
+      <w:r>
+        <w:rPr>
+          <w:color w:val="000000" w:themeColor="text1"/>
+          <w:sz w:val="36"/>
+          <w:szCs w:val="36"/>
+        </w:rPr>
+        <w:t>distanciel</w:t>
+      </w:r>
+      <w:proofErr w:type="spellEnd"/>
+      <w:r>
+        <w:rPr>
+          <w:color w:val="000000" w:themeColor="text1"/>
+          <w:sz w:val="36"/>
+          <w:szCs w:val="36"/>
+        </w:rPr>
+        <w:t xml:space="preserve">, pour le partage des données. </w:t>
+      </w:r>
+    </w:p>
+    <w:p>
+      <w:pPr>
+        <w:rPr>
+          <w:color w:val="000000" w:themeColor="text1"/>
+          <w:sz w:val="36"/>
+          <w:szCs w:val="36"/>
+        </w:rPr>
+      </w:pPr>
+      <w:r>
+        <w:rPr>
+          <w:color w:val="000000" w:themeColor="text1"/>
+          <w:sz w:val="36"/>
+          <w:szCs w:val="36"/>
         </w:rPr>
         <w:t>Nous avons décidé de stocker le projet ainsi que les diagrammes et rapport sur le dépôt Git afin d’avoir accès à tous les documents et fichiers à chaque instant.</w:t>
       </w:r>
@@ -1249,15 +1381,13 @@
           <w:color w:val="000000" w:themeColor="text1"/>
           <w:sz w:val="36"/>
           <w:szCs w:val="36"/>
-          <w:lang w:val="fr-FR"/>
-        </w:rPr>
-      </w:pPr>
-      <w:r>
-        <w:rPr>
-          <w:color w:val="000000" w:themeColor="text1"/>
-          <w:sz w:val="36"/>
-          <w:szCs w:val="36"/>
-          <w:lang w:val="fr-FR"/>
+        </w:rPr>
+      </w:pPr>
+      <w:r>
+        <w:rPr>
+          <w:color w:val="000000" w:themeColor="text1"/>
+          <w:sz w:val="36"/>
+          <w:szCs w:val="36"/>
         </w:rPr>
         <w:t xml:space="preserve">Nous avons fait sur le </w:t>
       </w:r>
@@ -1267,7 +1397,6 @@
           <w:color w:val="000000" w:themeColor="text1"/>
           <w:sz w:val="36"/>
           <w:szCs w:val="36"/>
-          <w:lang w:val="fr-FR"/>
         </w:rPr>
         <w:t>repository</w:t>
       </w:r>
@@ -1277,7 +1406,6 @@
           <w:color w:val="000000" w:themeColor="text1"/>
           <w:sz w:val="36"/>
           <w:szCs w:val="36"/>
-          <w:lang w:val="fr-FR"/>
         </w:rPr>
         <w:t>, 2 branches :</w:t>
       </w:r>
@@ -1293,7 +1421,6 @@
           <w:color w:val="000000" w:themeColor="text1"/>
           <w:sz w:val="36"/>
           <w:szCs w:val="36"/>
-          <w:lang w:val="fr-FR"/>
         </w:rPr>
       </w:pPr>
       <w:r>
@@ -1303,7 +1430,6 @@
           <w:color w:val="000000" w:themeColor="text1"/>
           <w:sz w:val="36"/>
           <w:szCs w:val="36"/>
-          <w:lang w:val="fr-FR"/>
         </w:rPr>
         <w:t>Une branche « main », utilisée pour la billetterie</w:t>
       </w:r>
@@ -1319,7 +1445,6 @@
           <w:color w:val="000000" w:themeColor="text1"/>
           <w:sz w:val="36"/>
           <w:szCs w:val="36"/>
-          <w:lang w:val="fr-FR"/>
         </w:rPr>
       </w:pPr>
       <w:r>
@@ -1329,7 +1454,6 @@
           <w:color w:val="000000" w:themeColor="text1"/>
           <w:sz w:val="36"/>
           <w:szCs w:val="36"/>
-          <w:lang w:val="fr-FR"/>
         </w:rPr>
         <w:t xml:space="preserve">Une branche « planning-match », utilisée pour </w:t>
       </w:r>
@@ -1340,7 +1464,6 @@
           <w:color w:val="000000" w:themeColor="text1"/>
           <w:sz w:val="36"/>
           <w:szCs w:val="36"/>
-          <w:lang w:val="fr-FR"/>
         </w:rPr>
         <w:t>la gestion du planning</w:t>
       </w:r>
@@ -1351,47 +1474,70 @@
           <w:color w:val="000000" w:themeColor="text1"/>
           <w:sz w:val="36"/>
           <w:szCs w:val="36"/>
-          <w:lang w:val="fr-FR"/>
-        </w:rPr>
-      </w:pPr>
-    </w:p>
-    <w:p>
-      <w:pPr>
-        <w:rPr>
-          <w:color w:val="000000" w:themeColor="text1"/>
-          <w:sz w:val="36"/>
-          <w:szCs w:val="36"/>
-          <w:lang w:val="fr-FR"/>
-        </w:rPr>
-      </w:pPr>
-    </w:p>
-    <w:p>
-      <w:pPr>
-        <w:rPr>
-          <w:color w:val="000000" w:themeColor="text1"/>
-          <w:sz w:val="36"/>
-          <w:szCs w:val="36"/>
-          <w:lang w:val="fr-FR"/>
-        </w:rPr>
-      </w:pPr>
-    </w:p>
-    <w:p>
-      <w:pPr>
-        <w:rPr>
-          <w:color w:val="000000" w:themeColor="text1"/>
-          <w:sz w:val="36"/>
-          <w:szCs w:val="36"/>
-          <w:lang w:val="fr-FR"/>
-        </w:rPr>
-      </w:pPr>
-    </w:p>
-    <w:p>
-      <w:pPr>
-        <w:rPr>
-          <w:color w:val="000000" w:themeColor="text1"/>
-          <w:sz w:val="36"/>
-          <w:szCs w:val="36"/>
-          <w:lang w:val="fr-FR"/>
+        </w:rPr>
+      </w:pPr>
+    </w:p>
+    <w:p>
+      <w:pPr>
+        <w:rPr>
+          <w:color w:val="000000" w:themeColor="text1"/>
+          <w:sz w:val="36"/>
+          <w:szCs w:val="36"/>
+        </w:rPr>
+      </w:pPr>
+    </w:p>
+    <w:p>
+      <w:pPr>
+        <w:rPr>
+          <w:color w:val="000000" w:themeColor="text1"/>
+          <w:sz w:val="36"/>
+          <w:szCs w:val="36"/>
+        </w:rPr>
+      </w:pPr>
+    </w:p>
+    <w:p>
+      <w:pPr>
+        <w:pStyle w:val="Paragraphedeliste"/>
+        <w:numPr>
+          <w:ilvl w:val="0"/>
+          <w:numId w:val="7"/>
+        </w:numPr>
+        <w:rPr>
+          <w:sz w:val="36"/>
+          <w:szCs w:val="36"/>
+        </w:rPr>
+      </w:pPr>
+      <w:r>
+        <w:rPr>
+          <w:sz w:val="36"/>
+          <w:szCs w:val="36"/>
+        </w:rPr>
+        <w:t>Bilans personnels</w:t>
+      </w:r>
+    </w:p>
+    <w:p>
+      <w:pPr>
+        <w:rPr>
+          <w:sz w:val="36"/>
+          <w:szCs w:val="36"/>
+        </w:rPr>
+      </w:pPr>
+    </w:p>
+    <w:p>
+      <w:pPr>
+        <w:rPr>
+          <w:color w:val="000000" w:themeColor="text1"/>
+          <w:sz w:val="36"/>
+          <w:szCs w:val="36"/>
+        </w:rPr>
+      </w:pPr>
+    </w:p>
+    <w:p>
+      <w:pPr>
+        <w:rPr>
+          <w:color w:val="000000" w:themeColor="text1"/>
+          <w:sz w:val="36"/>
+          <w:szCs w:val="36"/>
         </w:rPr>
       </w:pPr>
     </w:p>
@@ -1788,6 +1934,96 @@
     </w:lvl>
   </w:abstractNum>
   <w:abstractNum w:abstractNumId="4" w15:restartNumberingAfterBreak="0">
+    <w:nsid w:val="1C440677"/>
+    <w:multiLevelType w:val="hybridMultilevel"/>
+    <w:tmpl w:val="4C282050"/>
+    <w:lvl w:ilvl="0" w:tplc="0B74C112">
+      <w:start w:val="1"/>
+      <w:numFmt w:val="decimal"/>
+      <w:lvlText w:val="%1."/>
+      <w:lvlJc w:val="left"/>
+      <w:pPr>
+        <w:ind w:left="1068" w:hanging="360"/>
+      </w:pPr>
+      <w:rPr>
+        <w:rFonts w:hint="default"/>
+        <w:lang w:val="fr-FR"/>
+      </w:rPr>
+    </w:lvl>
+    <w:lvl w:ilvl="1" w:tplc="FFFFFFFF" w:tentative="1">
+      <w:start w:val="1"/>
+      <w:numFmt w:val="lowerLetter"/>
+      <w:lvlText w:val="%2."/>
+      <w:lvlJc w:val="left"/>
+      <w:pPr>
+        <w:ind w:left="1788" w:hanging="360"/>
+      </w:pPr>
+    </w:lvl>
+    <w:lvl w:ilvl="2" w:tplc="FFFFFFFF" w:tentative="1">
+      <w:start w:val="1"/>
+      <w:numFmt w:val="lowerRoman"/>
+      <w:lvlText w:val="%3."/>
+      <w:lvlJc w:val="right"/>
+      <w:pPr>
+        <w:ind w:left="2508" w:hanging="180"/>
+      </w:pPr>
+    </w:lvl>
+    <w:lvl w:ilvl="3" w:tplc="FFFFFFFF" w:tentative="1">
+      <w:start w:val="1"/>
+      <w:numFmt w:val="decimal"/>
+      <w:lvlText w:val="%4."/>
+      <w:lvlJc w:val="left"/>
+      <w:pPr>
+        <w:ind w:left="3228" w:hanging="360"/>
+      </w:pPr>
+    </w:lvl>
+    <w:lvl w:ilvl="4" w:tplc="FFFFFFFF" w:tentative="1">
+      <w:start w:val="1"/>
+      <w:numFmt w:val="lowerLetter"/>
+      <w:lvlText w:val="%5."/>
+      <w:lvlJc w:val="left"/>
+      <w:pPr>
+        <w:ind w:left="3948" w:hanging="360"/>
+      </w:pPr>
+    </w:lvl>
+    <w:lvl w:ilvl="5" w:tplc="FFFFFFFF" w:tentative="1">
+      <w:start w:val="1"/>
+      <w:numFmt w:val="lowerRoman"/>
+      <w:lvlText w:val="%6."/>
+      <w:lvlJc w:val="right"/>
+      <w:pPr>
+        <w:ind w:left="4668" w:hanging="180"/>
+      </w:pPr>
+    </w:lvl>
+    <w:lvl w:ilvl="6" w:tplc="FFFFFFFF" w:tentative="1">
+      <w:start w:val="1"/>
+      <w:numFmt w:val="decimal"/>
+      <w:lvlText w:val="%7."/>
+      <w:lvlJc w:val="left"/>
+      <w:pPr>
+        <w:ind w:left="5388" w:hanging="360"/>
+      </w:pPr>
+    </w:lvl>
+    <w:lvl w:ilvl="7" w:tplc="FFFFFFFF" w:tentative="1">
+      <w:start w:val="1"/>
+      <w:numFmt w:val="lowerLetter"/>
+      <w:lvlText w:val="%8."/>
+      <w:lvlJc w:val="left"/>
+      <w:pPr>
+        <w:ind w:left="6108" w:hanging="360"/>
+      </w:pPr>
+    </w:lvl>
+    <w:lvl w:ilvl="8" w:tplc="FFFFFFFF" w:tentative="1">
+      <w:start w:val="1"/>
+      <w:numFmt w:val="lowerRoman"/>
+      <w:lvlText w:val="%9."/>
+      <w:lvlJc w:val="right"/>
+      <w:pPr>
+        <w:ind w:left="6828" w:hanging="180"/>
+      </w:pPr>
+    </w:lvl>
+  </w:abstractNum>
+  <w:abstractNum w:abstractNumId="5" w15:restartNumberingAfterBreak="0">
     <w:nsid w:val="25503920"/>
     <w:multiLevelType w:val="hybridMultilevel"/>
     <w:tmpl w:val="0D469506"/>
@@ -1876,7 +2112,7 @@
       </w:pPr>
     </w:lvl>
   </w:abstractNum>
-  <w:abstractNum w:abstractNumId="5" w15:restartNumberingAfterBreak="0">
+  <w:abstractNum w:abstractNumId="6" w15:restartNumberingAfterBreak="0">
     <w:nsid w:val="2EE77DC0"/>
     <w:multiLevelType w:val="hybridMultilevel"/>
     <w:tmpl w:val="1D4AF2D2"/>
@@ -1965,7 +2201,7 @@
       </w:pPr>
     </w:lvl>
   </w:abstractNum>
-  <w:abstractNum w:abstractNumId="6" w15:restartNumberingAfterBreak="0">
+  <w:abstractNum w:abstractNumId="7" w15:restartNumberingAfterBreak="0">
     <w:nsid w:val="357F1570"/>
     <w:multiLevelType w:val="hybridMultilevel"/>
     <w:tmpl w:val="3DAEB62C"/>
@@ -2054,7 +2290,7 @@
       </w:pPr>
     </w:lvl>
   </w:abstractNum>
-  <w:abstractNum w:abstractNumId="7" w15:restartNumberingAfterBreak="0">
+  <w:abstractNum w:abstractNumId="8" w15:restartNumberingAfterBreak="0">
     <w:nsid w:val="35D8521A"/>
     <w:multiLevelType w:val="hybridMultilevel"/>
     <w:tmpl w:val="8FCE606E"/>
@@ -2143,7 +2379,7 @@
       </w:pPr>
     </w:lvl>
   </w:abstractNum>
-  <w:abstractNum w:abstractNumId="8" w15:restartNumberingAfterBreak="0">
+  <w:abstractNum w:abstractNumId="9" w15:restartNumberingAfterBreak="0">
     <w:nsid w:val="468E6CE3"/>
     <w:multiLevelType w:val="hybridMultilevel"/>
     <w:tmpl w:val="6B924354"/>
@@ -2232,7 +2468,7 @@
       </w:pPr>
     </w:lvl>
   </w:abstractNum>
-  <w:abstractNum w:abstractNumId="9" w15:restartNumberingAfterBreak="0">
+  <w:abstractNum w:abstractNumId="10" w15:restartNumberingAfterBreak="0">
     <w:nsid w:val="5FD00955"/>
     <w:multiLevelType w:val="hybridMultilevel"/>
     <w:tmpl w:val="8FCE606E"/>
@@ -2319,28 +2555,141 @@
       <w:pPr>
         <w:ind w:left="6828" w:hanging="180"/>
       </w:pPr>
+    </w:lvl>
+  </w:abstractNum>
+  <w:abstractNum w:abstractNumId="11" w15:restartNumberingAfterBreak="0">
+    <w:nsid w:val="7E72291C"/>
+    <w:multiLevelType w:val="hybridMultilevel"/>
+    <w:tmpl w:val="9148230A"/>
+    <w:lvl w:ilvl="0" w:tplc="2C449E3A">
+      <w:start w:val="4"/>
+      <w:numFmt w:val="bullet"/>
+      <w:lvlText w:val=""/>
+      <w:lvlJc w:val="left"/>
+      <w:pPr>
+        <w:ind w:left="720" w:hanging="360"/>
+      </w:pPr>
+      <w:rPr>
+        <w:rFonts w:ascii="Symbol" w:eastAsiaTheme="minorHAnsi" w:hAnsi="Symbol" w:cstheme="minorBidi" w:hint="default"/>
+      </w:rPr>
+    </w:lvl>
+    <w:lvl w:ilvl="1" w:tplc="040C0003" w:tentative="1">
+      <w:start w:val="1"/>
+      <w:numFmt w:val="bullet"/>
+      <w:lvlText w:val="o"/>
+      <w:lvlJc w:val="left"/>
+      <w:pPr>
+        <w:ind w:left="1440" w:hanging="360"/>
+      </w:pPr>
+      <w:rPr>
+        <w:rFonts w:ascii="Courier New" w:hAnsi="Courier New" w:cs="Courier New" w:hint="default"/>
+      </w:rPr>
+    </w:lvl>
+    <w:lvl w:ilvl="2" w:tplc="040C0005" w:tentative="1">
+      <w:start w:val="1"/>
+      <w:numFmt w:val="bullet"/>
+      <w:lvlText w:val=""/>
+      <w:lvlJc w:val="left"/>
+      <w:pPr>
+        <w:ind w:left="2160" w:hanging="360"/>
+      </w:pPr>
+      <w:rPr>
+        <w:rFonts w:ascii="Wingdings" w:hAnsi="Wingdings" w:hint="default"/>
+      </w:rPr>
+    </w:lvl>
+    <w:lvl w:ilvl="3" w:tplc="040C0001" w:tentative="1">
+      <w:start w:val="1"/>
+      <w:numFmt w:val="bullet"/>
+      <w:lvlText w:val=""/>
+      <w:lvlJc w:val="left"/>
+      <w:pPr>
+        <w:ind w:left="2880" w:hanging="360"/>
+      </w:pPr>
+      <w:rPr>
+        <w:rFonts w:ascii="Symbol" w:hAnsi="Symbol" w:hint="default"/>
+      </w:rPr>
+    </w:lvl>
+    <w:lvl w:ilvl="4" w:tplc="040C0003" w:tentative="1">
+      <w:start w:val="1"/>
+      <w:numFmt w:val="bullet"/>
+      <w:lvlText w:val="o"/>
+      <w:lvlJc w:val="left"/>
+      <w:pPr>
+        <w:ind w:left="3600" w:hanging="360"/>
+      </w:pPr>
+      <w:rPr>
+        <w:rFonts w:ascii="Courier New" w:hAnsi="Courier New" w:cs="Courier New" w:hint="default"/>
+      </w:rPr>
+    </w:lvl>
+    <w:lvl w:ilvl="5" w:tplc="040C0005" w:tentative="1">
+      <w:start w:val="1"/>
+      <w:numFmt w:val="bullet"/>
+      <w:lvlText w:val=""/>
+      <w:lvlJc w:val="left"/>
+      <w:pPr>
+        <w:ind w:left="4320" w:hanging="360"/>
+      </w:pPr>
+      <w:rPr>
+        <w:rFonts w:ascii="Wingdings" w:hAnsi="Wingdings" w:hint="default"/>
+      </w:rPr>
+    </w:lvl>
+    <w:lvl w:ilvl="6" w:tplc="040C0001" w:tentative="1">
+      <w:start w:val="1"/>
+      <w:numFmt w:val="bullet"/>
+      <w:lvlText w:val=""/>
+      <w:lvlJc w:val="left"/>
+      <w:pPr>
+        <w:ind w:left="5040" w:hanging="360"/>
+      </w:pPr>
+      <w:rPr>
+        <w:rFonts w:ascii="Symbol" w:hAnsi="Symbol" w:hint="default"/>
+      </w:rPr>
+    </w:lvl>
+    <w:lvl w:ilvl="7" w:tplc="040C0003" w:tentative="1">
+      <w:start w:val="1"/>
+      <w:numFmt w:val="bullet"/>
+      <w:lvlText w:val="o"/>
+      <w:lvlJc w:val="left"/>
+      <w:pPr>
+        <w:ind w:left="5760" w:hanging="360"/>
+      </w:pPr>
+      <w:rPr>
+        <w:rFonts w:ascii="Courier New" w:hAnsi="Courier New" w:cs="Courier New" w:hint="default"/>
+      </w:rPr>
+    </w:lvl>
+    <w:lvl w:ilvl="8" w:tplc="040C0005" w:tentative="1">
+      <w:start w:val="1"/>
+      <w:numFmt w:val="bullet"/>
+      <w:lvlText w:val=""/>
+      <w:lvlJc w:val="left"/>
+      <w:pPr>
+        <w:ind w:left="6480" w:hanging="360"/>
+      </w:pPr>
+      <w:rPr>
+        <w:rFonts w:ascii="Wingdings" w:hAnsi="Wingdings" w:hint="default"/>
+      </w:rPr>
     </w:lvl>
   </w:abstractNum>
   <w:num w:numId="1">
     <w:abstractNumId w:val="2"/>
   </w:num>
   <w:num w:numId="2">
-    <w:abstractNumId w:val="6"/>
+    <w:abstractNumId w:val="7"/>
   </w:num>
   <w:num w:numId="3">
     <w:abstractNumId w:val="3"/>
   </w:num>
   <w:num w:numId="4">
+    <w:abstractNumId w:val="6"/>
+  </w:num>
+  <w:num w:numId="5">
     <w:abstractNumId w:val="5"/>
   </w:num>
-  <w:num w:numId="5">
-    <w:abstractNumId w:val="4"/>
-  </w:num>
   <w:num w:numId="6">
-    <w:abstractNumId w:val="8"/>
+    <w:abstractNumId w:val="9"/>
   </w:num>
   <w:num w:numId="7">
-    <w:abstractNumId w:val="7"/>
+    <w:abstractNumId w:val="8"/>
   </w:num>
   <w:num w:numId="8">
     <w:abstractNumId w:val="0"/>
@@ -2349,7 +2698,13 @@
     <w:abstractNumId w:val="1"/>
   </w:num>
   <w:num w:numId="10">
-    <w:abstractNumId w:val="9"/>
+    <w:abstractNumId w:val="10"/>
+  </w:num>
+  <w:num w:numId="11">
+    <w:abstractNumId w:val="4"/>
+  </w:num>
+  <w:num w:numId="12">
+    <w:abstractNumId w:val="11"/>
   </w:num>
 </w:numbering>
 </file>
@@ -2754,7 +3109,7 @@
     </w:pPr>
     <w:rPr>
       <w:color w:val="657C9C" w:themeColor="text2" w:themeTint="BF"/>
-      <w:lang w:val="en-GB" w:eastAsia="ja-JP" w:bidi="fr-FR"/>
+      <w:lang w:eastAsia="ja-JP" w:bidi="fr-FR"/>
     </w:rPr>
   </w:style>
   <w:style w:type="character" w:default="1" w:styleId="Policepardfaut">

</xml_diff>